<commit_message>
added Allow CORS: Access-Control-Allow-Origin browser extension
</commit_message>
<xml_diff>
--- a/Browser Extensions.docx
+++ b/Browser Extensions.docx
@@ -1746,6 +1746,100 @@
           <w:szCs w:val="28"/>
         </w:rPr>
       </w:pPr>
+      <w:r>
+        <w:rPr>
+          <w:b/>
+          <w:sz w:val="28"/>
+          <w:szCs w:val="28"/>
+        </w:rPr>
+        <w:t>Allow CORS: Access-Control-Allow-Origin</w:t>
+      </w:r>
+    </w:p>
+    <w:p>
+      <w:pPr>
+        <w:rPr>
+          <w:sz w:val="28"/>
+          <w:szCs w:val="28"/>
+        </w:rPr>
+      </w:pPr>
+      <w:r>
+        <w:rPr>
+          <w:sz w:val="28"/>
+          <w:szCs w:val="28"/>
+        </w:rPr>
+        <w:t xml:space="preserve">ID: </w:t>
+      </w:r>
+      <w:proofErr w:type="spellStart"/>
+      <w:r>
+        <w:rPr>
+          <w:sz w:val="28"/>
+          <w:szCs w:val="28"/>
+        </w:rPr>
+        <w:t>lhobafahddgcelffkeicbaginigeejlf</w:t>
+      </w:r>
+      <w:proofErr w:type="spellEnd"/>
+    </w:p>
+    <w:p>
+      <w:pPr>
+        <w:rPr>
+          <w:sz w:val="28"/>
+          <w:szCs w:val="28"/>
+        </w:rPr>
+      </w:pPr>
+      <w:r>
+        <w:rPr>
+          <w:noProof/>
+          <w:sz w:val="28"/>
+          <w:szCs w:val="28"/>
+        </w:rPr>
+        <w:drawing>
+          <wp:inline distT="0" distB="0" distL="0" distR="0">
+            <wp:extent cx="5943600" cy="3497694"/>
+            <wp:effectExtent l="19050" t="19050" r="19050" b="26556"/>
+            <wp:docPr id="1" name="Picture 1"/>
+            <wp:cNvGraphicFramePr>
+              <a:graphicFrameLocks xmlns:a="http://schemas.openxmlformats.org/drawingml/2006/main" noChangeAspect="1"/>
+            </wp:cNvGraphicFramePr>
+            <a:graphic xmlns:a="http://schemas.openxmlformats.org/drawingml/2006/main">
+              <a:graphicData uri="http://schemas.openxmlformats.org/drawingml/2006/picture">
+                <pic:pic xmlns:pic="http://schemas.openxmlformats.org/drawingml/2006/picture">
+                  <pic:nvPicPr>
+                    <pic:cNvPr id="0" name="Picture 1"/>
+                    <pic:cNvPicPr>
+                      <a:picLocks noChangeAspect="1" noChangeArrowheads="1"/>
+                    </pic:cNvPicPr>
+                  </pic:nvPicPr>
+                  <pic:blipFill>
+                    <a:blip r:embed="rId20"/>
+                    <a:srcRect/>
+                    <a:stretch>
+                      <a:fillRect/>
+                    </a:stretch>
+                  </pic:blipFill>
+                  <pic:spPr bwMode="auto">
+                    <a:xfrm>
+                      <a:off x="0" y="0"/>
+                      <a:ext cx="5943600" cy="3497694"/>
+                    </a:xfrm>
+                    <a:prstGeom prst="rect">
+                      <a:avLst/>
+                    </a:prstGeom>
+                    <a:noFill/>
+                    <a:ln w="9525">
+                      <a:solidFill>
+                        <a:schemeClr val="tx1"/>
+                      </a:solidFill>
+                      <a:miter lim="800000"/>
+                      <a:headEnd/>
+                      <a:tailEnd/>
+                    </a:ln>
+                  </pic:spPr>
+                </pic:pic>
+              </a:graphicData>
+            </a:graphic>
+          </wp:inline>
+        </w:drawing>
+      </w:r>
     </w:p>
     <w:sectPr>
       <w:pgSz w:w="12240" w:h="15840"/>

</xml_diff>

<commit_message>
add CSS Scan browser extension
</commit_message>
<xml_diff>
--- a/Browser Extensions.docx
+++ b/Browser Extensions.docx
@@ -1820,6 +1820,110 @@
                     <a:xfrm>
                       <a:off x="0" y="0"/>
                       <a:ext cx="5943600" cy="3497694"/>
+                    </a:xfrm>
+                    <a:prstGeom prst="rect">
+                      <a:avLst/>
+                    </a:prstGeom>
+                    <a:noFill/>
+                    <a:ln w="9525">
+                      <a:solidFill>
+                        <a:schemeClr val="tx1"/>
+                      </a:solidFill>
+                      <a:miter lim="800000"/>
+                      <a:headEnd/>
+                      <a:tailEnd/>
+                    </a:ln>
+                  </pic:spPr>
+                </pic:pic>
+              </a:graphicData>
+            </a:graphic>
+          </wp:inline>
+        </w:drawing>
+      </w:r>
+    </w:p>
+    <w:p>
+      <w:pPr>
+        <w:rPr>
+          <w:b/>
+          <w:sz w:val="28"/>
+          <w:szCs w:val="28"/>
+        </w:rPr>
+      </w:pPr>
+      <w:r>
+        <w:rPr>
+          <w:b/>
+          <w:sz w:val="28"/>
+          <w:szCs w:val="28"/>
+        </w:rPr>
+        <w:lastRenderedPageBreak/>
+        <w:t>CSS Scan</w:t>
+      </w:r>
+    </w:p>
+    <w:p>
+      <w:pPr>
+        <w:rPr>
+          <w:sz w:val="28"/>
+          <w:szCs w:val="28"/>
+        </w:rPr>
+      </w:pPr>
+      <w:r>
+        <w:rPr>
+          <w:sz w:val="28"/>
+          <w:szCs w:val="28"/>
+        </w:rPr>
+        <w:t xml:space="preserve">ID: </w:t>
+      </w:r>
+      <w:proofErr w:type="spellStart"/>
+      <w:r>
+        <w:rPr>
+          <w:sz w:val="28"/>
+          <w:szCs w:val="28"/>
+        </w:rPr>
+        <w:t>gieabiemggnpnminflinemaickipbebg</w:t>
+      </w:r>
+      <w:proofErr w:type="spellEnd"/>
+    </w:p>
+    <w:p>
+      <w:pPr>
+        <w:rPr>
+          <w:sz w:val="28"/>
+          <w:szCs w:val="28"/>
+        </w:rPr>
+      </w:pPr>
+      <w:r>
+        <w:rPr>
+          <w:noProof/>
+          <w:sz w:val="28"/>
+          <w:szCs w:val="28"/>
+        </w:rPr>
+        <w:drawing>
+          <wp:inline distT="0" distB="0" distL="0" distR="0">
+            <wp:extent cx="5943600" cy="3598924"/>
+            <wp:effectExtent l="19050" t="19050" r="19050" b="20576"/>
+            <wp:docPr id="2" name="Picture 1"/>
+            <wp:cNvGraphicFramePr>
+              <a:graphicFrameLocks xmlns:a="http://schemas.openxmlformats.org/drawingml/2006/main" noChangeAspect="1"/>
+            </wp:cNvGraphicFramePr>
+            <a:graphic xmlns:a="http://schemas.openxmlformats.org/drawingml/2006/main">
+              <a:graphicData uri="http://schemas.openxmlformats.org/drawingml/2006/picture">
+                <pic:pic xmlns:pic="http://schemas.openxmlformats.org/drawingml/2006/picture">
+                  <pic:nvPicPr>
+                    <pic:cNvPr id="0" name="Picture 1"/>
+                    <pic:cNvPicPr>
+                      <a:picLocks noChangeAspect="1" noChangeArrowheads="1"/>
+                    </pic:cNvPicPr>
+                  </pic:nvPicPr>
+                  <pic:blipFill>
+                    <a:blip r:embed="rId21"/>
+                    <a:srcRect/>
+                    <a:stretch>
+                      <a:fillRect/>
+                    </a:stretch>
+                  </pic:blipFill>
+                  <pic:spPr bwMode="auto">
+                    <a:xfrm>
+                      <a:off x="0" y="0"/>
+                      <a:ext cx="5943600" cy="3598924"/>
                     </a:xfrm>
                     <a:prstGeom prst="rect">
                       <a:avLst/>

</xml_diff>